<commit_message>
FIrst attempt at motivation and purpose
</commit_message>
<xml_diff>
--- a/writ/MotSigPurp_20190611.docx
+++ b/writ/MotSigPurp_20190611.docx
@@ -4,12 +4,48 @@
   <w:body>
     <w:p>
       <w:r>
-        <w:t>Motivation: Quantum computing is a part of computer science that is very new, so not a lot is known about the field. It opens up the possibility to explore old problems in a completely new way. The NP class of problems – some of the most difficult problems in computing because of the way their runtimes grow combinitorially with the size of the data set – is fascinating to me because they present a true challenge of algorithmic efficiency where even small improvements on complexity can lead to saving a lot of time when sovling these problems on larger datasets. The P = NP problem is probably the most significant open question in computer science, so making any advancements in the subject would be very exciting.</w:t>
+        <w:t xml:space="preserve">Motivation: Quantum computing is a part of computer science that is very new, so not a lot is known about the field. It opens up the possibility to explore old problems in a completely new way. The NP class of problems – some of the most difficult problems in computing because of the way their runtimes grow </w:t>
+      </w:r>
+      <w:proofErr w:type="spellStart"/>
+      <w:r>
+        <w:t>combinitorially</w:t>
+      </w:r>
+      <w:proofErr w:type="spellEnd"/>
+      <w:r>
+        <w:t xml:space="preserve"> with the size of the data set – </w:t>
+      </w:r>
+      <w:bookmarkStart w:id="0" w:name="OLE_LINK1"/>
+      <w:bookmarkStart w:id="1" w:name="OLE_LINK2"/>
+      <w:bookmarkStart w:id="2" w:name="_GoBack"/>
+      <w:r>
+        <w:t xml:space="preserve">is fascinating to me because they present a true challenge of algorithmic efficiency where even small improvements on complexity can lead to saving a lot of time when </w:t>
+      </w:r>
+      <w:proofErr w:type="spellStart"/>
+      <w:r>
+        <w:t>sovling</w:t>
+      </w:r>
+      <w:proofErr w:type="spellEnd"/>
+      <w:r>
+        <w:t xml:space="preserve"> these problems on larger datasets. </w:t>
+      </w:r>
+      <w:bookmarkEnd w:id="0"/>
+      <w:bookmarkEnd w:id="1"/>
+      <w:bookmarkEnd w:id="2"/>
+      <w:r>
+        <w:t>The P = NP problem is probably the most significant open question in computer science, so making any advancements in the subject would be very exciting.</w:t>
       </w:r>
     </w:p>
     <w:p>
       <w:r>
-        <w:t xml:space="preserve">Significance: NP problems are used in a variety of practical applicationns. Travelling salesman-type problems crop up in GPS navigation and routing. </w:t>
+        <w:t xml:space="preserve">Significance: NP problems are used in a variety of practical </w:t>
+      </w:r>
+      <w:proofErr w:type="spellStart"/>
+      <w:r>
+        <w:t>applicationns</w:t>
+      </w:r>
+      <w:proofErr w:type="spellEnd"/>
+      <w:r>
+        <w:t xml:space="preserve">. Travelling salesman-type problems crop up in GPS navigation and routing. </w:t>
       </w:r>
       <w:r>
         <w:t xml:space="preserve">Integer programming is used in business to optimize [things]. </w:t>
@@ -20,7 +56,31 @@
         <w:t>Research Questions:</w:t>
       </w:r>
       <w:r>
-        <w:t xml:space="preserve"> An analysis of the practicality of a quantum computing algorithm for solving a NP-class problem versus its classical computing couterpart algorithm. [runtime on varying dataset sizes; cost of implementation; time of when we expect QC of such calibur to be available; since QCAs are by definition probabilistic, how does this factor into their useability and runtime].</w:t>
+        <w:t xml:space="preserve"> An analysis of the practicality of a quantum computing algorithm for solving a NP-class problem versus its classical computing </w:t>
+      </w:r>
+      <w:proofErr w:type="spellStart"/>
+      <w:r>
+        <w:t>couterpart</w:t>
+      </w:r>
+      <w:proofErr w:type="spellEnd"/>
+      <w:r>
+        <w:t xml:space="preserve"> algorithm. [runtime on varying dataset sizes; cost of implementation; time of when we expect QC of such </w:t>
+      </w:r>
+      <w:proofErr w:type="spellStart"/>
+      <w:r>
+        <w:t>calibur</w:t>
+      </w:r>
+      <w:proofErr w:type="spellEnd"/>
+      <w:r>
+        <w:t xml:space="preserve"> to be available; since QCAs are by definition probabilistic, how does this factor into their </w:t>
+      </w:r>
+      <w:proofErr w:type="spellStart"/>
+      <w:r>
+        <w:t>useability</w:t>
+      </w:r>
+      <w:proofErr w:type="spellEnd"/>
+      <w:r>
+        <w:t xml:space="preserve"> and runtime].</w:t>
       </w:r>
     </w:p>
     <w:p>
@@ -28,7 +88,15 @@
         <w:t>Approach:</w:t>
       </w:r>
       <w:r>
-        <w:t xml:space="preserve"> Write (or find an existing) QCA for a given NP problem. Calculate its runtime on various dataset sizes. Compare results to the best known algorithm for solving the same problem, classically.</w:t>
+        <w:t xml:space="preserve"> Write (or find an existing) QCA for a given NP problem. Calculate its runtime on various dataset sizes. Compare results to the </w:t>
+      </w:r>
+      <w:proofErr w:type="gramStart"/>
+      <w:r>
+        <w:t>best known</w:t>
+      </w:r>
+      <w:proofErr w:type="gramEnd"/>
+      <w:r>
+        <w:t xml:space="preserve"> algorithm for solving the same problem, classically.</w:t>
       </w:r>
     </w:p>
     <w:p>
@@ -41,8 +109,6 @@
       <w:r>
         <w:t>in a reasonable time, we probably won’t care about using QCs for such problems until we reach computers with hundreds (thousands) of qubits [current best is like 8 qubits].</w:t>
       </w:r>
-      <w:bookmarkStart w:id="0" w:name="_GoBack"/>
-      <w:bookmarkEnd w:id="0"/>
     </w:p>
     <w:sectPr>
       <w:pgSz w:w="12240" w:h="15840"/>
@@ -297,6 +363,7 @@
     <w:lsdException w:name="HTML Sample" w:semiHidden="1" w:unhideWhenUsed="1"/>
     <w:lsdException w:name="HTML Typewriter" w:semiHidden="1" w:unhideWhenUsed="1"/>
     <w:lsdException w:name="HTML Variable" w:semiHidden="1" w:unhideWhenUsed="1"/>
+    <w:lsdException w:name="Normal Table" w:semiHidden="1" w:unhideWhenUsed="1"/>
     <w:lsdException w:name="annotation subject" w:semiHidden="1" w:unhideWhenUsed="1"/>
     <w:lsdException w:name="No List" w:semiHidden="1" w:unhideWhenUsed="1"/>
     <w:lsdException w:name="Outline List 1" w:semiHidden="1" w:unhideWhenUsed="1"/>
@@ -343,8 +410,10 @@
     <w:lsdException w:name="Table Subtle 2" w:semiHidden="1" w:unhideWhenUsed="1"/>
     <w:lsdException w:name="Table Web 1" w:semiHidden="1" w:unhideWhenUsed="1"/>
     <w:lsdException w:name="Table Web 2" w:semiHidden="1" w:unhideWhenUsed="1"/>
+    <w:lsdException w:name="Table Web 3" w:semiHidden="1" w:unhideWhenUsed="1"/>
     <w:lsdException w:name="Balloon Text" w:semiHidden="1" w:unhideWhenUsed="1"/>
     <w:lsdException w:name="Table Grid" w:uiPriority="39"/>
+    <w:lsdException w:name="Table Theme" w:semiHidden="1" w:unhideWhenUsed="1"/>
     <w:lsdException w:name="Placeholder Text" w:semiHidden="1"/>
     <w:lsdException w:name="No Spacing" w:uiPriority="1" w:qFormat="1"/>
     <w:lsdException w:name="Light Shading" w:uiPriority="60"/>

</xml_diff>